<commit_message>
added missing test report
</commit_message>
<xml_diff>
--- a/Analysis and Design/Sample-TestReport.docx
+++ b/Analysis and Design/Sample-TestReport.docx
@@ -1,10 +1,10 @@
 
 <file path=word/document.xml><?xml version="1.0" encoding="utf-8"?>
-<w:document xmlns:wpc="http://schemas.microsoft.com/office/word/2010/wordprocessingCanvas" xmlns:cx="http://schemas.microsoft.com/office/drawing/2014/chartex" xmlns:cx1="http://schemas.microsoft.com/office/drawing/2015/9/8/chartex" xmlns:cx2="http://schemas.microsoft.com/office/drawing/2015/10/21/chartex" xmlns:cx3="http://schemas.microsoft.com/office/drawing/2016/5/9/chartex" xmlns:cx4="http://schemas.microsoft.com/office/drawing/2016/5/10/chartex" xmlns:cx5="http://schemas.microsoft.com/office/drawing/2016/5/11/chartex" xmlns:cx6="http://schemas.microsoft.com/office/drawing/2016/5/12/chartex" xmlns:cx7="http://schemas.microsoft.com/office/drawing/2016/5/13/chartex" xmlns:cx8="http://schemas.microsoft.com/office/drawing/2016/5/14/chartex" xmlns:mc="http://schemas.openxmlformats.org/markup-compatibility/2006" xmlns:aink="http://schemas.microsoft.com/office/drawing/2016/ink" xmlns:am3d="http://schemas.microsoft.com/office/drawing/2017/model3d" xmlns:o="urn:schemas-microsoft-com:office:office" xmlns:oel="http://schemas.microsoft.com/office/2019/extlst" xmlns:r="http://schemas.openxmlformats.org/officeDocument/2006/relationships" xmlns:m="http://schemas.openxmlformats.org/officeDocument/2006/math" xmlns:v="urn:schemas-microsoft-com:vml" xmlns:wp14="http://schemas.microsoft.com/office/word/2010/wordprocessingDrawing" xmlns:wp="http://schemas.openxmlformats.org/drawingml/2006/wordprocessingDrawing" xmlns:w10="urn:schemas-microsoft-com:office:word" xmlns:w="http://schemas.openxmlformats.org/wordprocessingml/2006/main" xmlns:w14="http://schemas.microsoft.com/office/word/2010/wordml" xmlns:w15="http://schemas.microsoft.com/office/word/2012/wordml" xmlns:w16cex="http://schemas.microsoft.com/office/word/2018/wordml/cex" xmlns:w16cid="http://schemas.microsoft.com/office/word/2016/wordml/cid" xmlns:w16="http://schemas.microsoft.com/office/word/2018/wordml" xmlns:w16sdtdh="http://schemas.microsoft.com/office/word/2020/wordml/sdtdatahash" xmlns:w16se="http://schemas.microsoft.com/office/word/2015/wordml/symex" xmlns:wpg="http://schemas.microsoft.com/office/word/2010/wordprocessingGroup" xmlns:wpi="http://schemas.microsoft.com/office/word/2010/wordprocessingInk" xmlns:wne="http://schemas.microsoft.com/office/word/2006/wordml" xmlns:wps="http://schemas.microsoft.com/office/word/2010/wordprocessingShape" mc:Ignorable="w14 w15 w16se w16cid w16 w16cex w16sdtdh wp14">
+<w:document xmlns:wpc="http://schemas.microsoft.com/office/word/2010/wordprocessingCanvas" xmlns:cx="http://schemas.microsoft.com/office/drawing/2014/chartex" xmlns:cx1="http://schemas.microsoft.com/office/drawing/2015/9/8/chartex" xmlns:cx2="http://schemas.microsoft.com/office/drawing/2015/10/21/chartex" xmlns:cx3="http://schemas.microsoft.com/office/drawing/2016/5/9/chartex" xmlns:cx4="http://schemas.microsoft.com/office/drawing/2016/5/10/chartex" xmlns:cx5="http://schemas.microsoft.com/office/drawing/2016/5/11/chartex" xmlns:cx6="http://schemas.microsoft.com/office/drawing/2016/5/12/chartex" xmlns:cx7="http://schemas.microsoft.com/office/drawing/2016/5/13/chartex" xmlns:cx8="http://schemas.microsoft.com/office/drawing/2016/5/14/chartex" xmlns:mc="http://schemas.openxmlformats.org/markup-compatibility/2006" xmlns:aink="http://schemas.microsoft.com/office/drawing/2016/ink" xmlns:am3d="http://schemas.microsoft.com/office/drawing/2017/model3d" xmlns:o="urn:schemas-microsoft-com:office:office" xmlns:oel="http://schemas.microsoft.com/office/2019/extlst" xmlns:r="http://schemas.openxmlformats.org/officeDocument/2006/relationships" xmlns:m="http://schemas.openxmlformats.org/officeDocument/2006/math" xmlns:v="urn:schemas-microsoft-com:vml" xmlns:wp14="http://schemas.microsoft.com/office/word/2010/wordprocessingDrawing" xmlns:wp="http://schemas.openxmlformats.org/drawingml/2006/wordprocessingDrawing" xmlns:w10="urn:schemas-microsoft-com:office:word" xmlns:w="http://schemas.openxmlformats.org/wordprocessingml/2006/main" xmlns:w14="http://schemas.microsoft.com/office/word/2010/wordml" xmlns:w15="http://schemas.microsoft.com/office/word/2012/wordml" xmlns:w16cex="http://schemas.microsoft.com/office/word/2018/wordml/cex" xmlns:w16cid="http://schemas.microsoft.com/office/word/2016/wordml/cid" xmlns:w16="http://schemas.microsoft.com/office/word/2018/wordml" xmlns:w16du="http://schemas.microsoft.com/office/word/2023/wordml/word16du" xmlns:w16sdtdh="http://schemas.microsoft.com/office/word/2020/wordml/sdtdatahash" xmlns:w16se="http://schemas.microsoft.com/office/word/2015/wordml/symex" xmlns:wpg="http://schemas.microsoft.com/office/word/2010/wordprocessingGroup" xmlns:wpi="http://schemas.microsoft.com/office/word/2010/wordprocessingInk" xmlns:wne="http://schemas.microsoft.com/office/word/2006/wordml" xmlns:wps="http://schemas.microsoft.com/office/word/2010/wordprocessingShape" mc:Ignorable="w14 w15 w16se w16cid w16 w16cex w16sdtdh wp14">
   <w:body>
     <w:tbl>
       <w:tblPr>
-        <w:tblStyle w:val="TableNormal"/>
+        <w:tblStyle w:val="TableNormal1"/>
         <w:tblW w:w="0" w:type="auto"/>
         <w:tblInd w:w="131" w:type="dxa"/>
         <w:tblBorders>
@@ -200,12 +200,21 @@
               </w:rPr>
               <w:t xml:space="preserve"> </w:t>
             </w:r>
+            <w:proofErr w:type="spellStart"/>
             <w:r>
               <w:rPr>
                 <w:w w:val="105"/>
                 <w:sz w:val="9"/>
               </w:rPr>
-              <w:t>S:System Functionality</w:t>
+              <w:t>S:System</w:t>
+            </w:r>
+            <w:proofErr w:type="spellEnd"/>
+            <w:r>
+              <w:rPr>
+                <w:w w:val="105"/>
+                <w:sz w:val="9"/>
+              </w:rPr>
+              <w:t xml:space="preserve"> Functionality</w:t>
             </w:r>
             <w:r>
               <w:rPr>
@@ -220,8 +229,17 @@
                 <w:w w:val="105"/>
                 <w:sz w:val="9"/>
               </w:rPr>
-              <w:t>Testing, O:Operational</w:t>
-            </w:r>
+              <w:t xml:space="preserve">Testing, </w:t>
+            </w:r>
+            <w:proofErr w:type="spellStart"/>
+            <w:r>
+              <w:rPr>
+                <w:w w:val="105"/>
+                <w:sz w:val="9"/>
+              </w:rPr>
+              <w:t>O:Operational</w:t>
+            </w:r>
+            <w:proofErr w:type="spellEnd"/>
             <w:r>
               <w:rPr>
                 <w:spacing w:val="1"/>
@@ -308,12 +326,21 @@
               </w:rPr>
               <w:t xml:space="preserve"> </w:t>
             </w:r>
+            <w:proofErr w:type="spellStart"/>
             <w:r>
               <w:rPr>
                 <w:w w:val="105"/>
                 <w:sz w:val="9"/>
               </w:rPr>
-              <w:t>A:Acceptance Testing)</w:t>
+              <w:t>A:Acceptance</w:t>
+            </w:r>
+            <w:proofErr w:type="spellEnd"/>
+            <w:r>
+              <w:rPr>
+                <w:w w:val="105"/>
+                <w:sz w:val="9"/>
+              </w:rPr>
+              <w:t xml:space="preserve"> Testing)</w:t>
             </w:r>
           </w:p>
         </w:tc>
@@ -491,8 +518,30 @@
               <w:jc w:val="center"/>
               <w:rPr>
                 <w:sz w:val="9"/>
-              </w:rPr>
-            </w:pPr>
+                <w:lang w:val="es-MX"/>
+              </w:rPr>
+            </w:pPr>
+            <w:r>
+              <w:rPr>
+                <w:sz w:val="9"/>
+                <w:lang w:val="es-MX"/>
+              </w:rPr>
+              <w:t>(SS: Saheer Shoaib, GE: Gerard Escolano, CR</w:t>
+            </w:r>
+            <w:r>
+              <w:rPr>
+                <w:sz w:val="9"/>
+                <w:lang w:val="es-MX"/>
+              </w:rPr>
+              <w:t>: Caleb Reu</w:t>
+            </w:r>
+            <w:r>
+              <w:rPr>
+                <w:sz w:val="9"/>
+                <w:lang w:val="es-MX"/>
+              </w:rPr>
+              <w:t>rink, DA: Davit Abrahamyan</w:t>
+            </w:r>
           </w:p>
         </w:tc>
       </w:tr>
@@ -510,6 +559,7 @@
               <w:rPr>
                 <w:rFonts w:ascii="Times New Roman"/>
                 <w:sz w:val="6"/>
+                <w:lang w:val="es-MX"/>
               </w:rPr>
             </w:pPr>
           </w:p>
@@ -524,6 +574,7 @@
               <w:rPr>
                 <w:rFonts w:ascii="Times New Roman"/>
                 <w:sz w:val="6"/>
+                <w:lang w:val="es-MX"/>
               </w:rPr>
             </w:pPr>
           </w:p>
@@ -538,6 +589,7 @@
               <w:rPr>
                 <w:rFonts w:ascii="Times New Roman"/>
                 <w:sz w:val="6"/>
+                <w:lang w:val="es-MX"/>
               </w:rPr>
             </w:pPr>
           </w:p>
@@ -552,6 +604,7 @@
               <w:rPr>
                 <w:rFonts w:ascii="Times New Roman"/>
                 <w:sz w:val="6"/>
+                <w:lang w:val="es-MX"/>
               </w:rPr>
             </w:pPr>
           </w:p>
@@ -566,6 +619,7 @@
               <w:rPr>
                 <w:rFonts w:ascii="Times New Roman"/>
                 <w:sz w:val="6"/>
+                <w:lang w:val="es-MX"/>
               </w:rPr>
             </w:pPr>
           </w:p>
@@ -799,11 +853,18 @@
           <w:p>
             <w:pPr>
               <w:pStyle w:val="TableParagraph"/>
-              <w:rPr>
-                <w:rFonts w:ascii="Times New Roman"/>
-                <w:sz w:val="6"/>
-              </w:rPr>
-            </w:pPr>
+              <w:spacing w:line="102" w:lineRule="exact"/>
+              <w:ind w:left="25"/>
+              <w:rPr>
+                <w:sz w:val="10"/>
+              </w:rPr>
+            </w:pPr>
+            <w:r>
+              <w:rPr>
+                <w:sz w:val="10"/>
+              </w:rPr>
+              <w:t>S, I</w:t>
+            </w:r>
           </w:p>
         </w:tc>
         <w:tc>
@@ -814,10 +875,21 @@
             <w:pPr>
               <w:pStyle w:val="TableParagraph"/>
               <w:rPr>
-                <w:rFonts w:ascii="Times New Roman"/>
-                <w:sz w:val="6"/>
-              </w:rPr>
-            </w:pPr>
+                <w:sz w:val="10"/>
+              </w:rPr>
+            </w:pPr>
+            <w:r>
+              <w:rPr>
+                <w:sz w:val="10"/>
+              </w:rPr>
+              <w:t xml:space="preserve"> </w:t>
+            </w:r>
+            <w:r>
+              <w:rPr>
+                <w:sz w:val="10"/>
+              </w:rPr>
+              <w:t>P</w:t>
+            </w:r>
           </w:p>
         </w:tc>
         <w:tc>
@@ -828,10 +900,15 @@
             <w:pPr>
               <w:pStyle w:val="TableParagraph"/>
               <w:rPr>
-                <w:rFonts w:ascii="Times New Roman"/>
-                <w:sz w:val="6"/>
-              </w:rPr>
-            </w:pPr>
+                <w:sz w:val="10"/>
+              </w:rPr>
+            </w:pPr>
+            <w:r>
+              <w:rPr>
+                <w:sz w:val="10"/>
+              </w:rPr>
+              <w:t>SS, GE</w:t>
+            </w:r>
           </w:p>
         </w:tc>
       </w:tr>
@@ -895,6 +972,12 @@
                 <w:sz w:val="10"/>
               </w:rPr>
             </w:pPr>
+            <w:r>
+              <w:rPr>
+                <w:sz w:val="10"/>
+              </w:rPr>
+              <w:t>S, I</w:t>
+            </w:r>
           </w:p>
         </w:tc>
         <w:tc>
@@ -910,6 +993,12 @@
                 <w:sz w:val="10"/>
               </w:rPr>
             </w:pPr>
+            <w:r>
+              <w:rPr>
+                <w:sz w:val="10"/>
+              </w:rPr>
+              <w:t>P</w:t>
+            </w:r>
           </w:p>
         </w:tc>
         <w:tc>
@@ -919,12 +1008,16 @@
           <w:p>
             <w:pPr>
               <w:pStyle w:val="TableParagraph"/>
-              <w:spacing w:line="102" w:lineRule="exact"/>
-              <w:ind w:left="26"/>
-              <w:rPr>
-                <w:sz w:val="10"/>
-              </w:rPr>
-            </w:pPr>
+              <w:rPr>
+                <w:sz w:val="10"/>
+              </w:rPr>
+            </w:pPr>
+            <w:r>
+              <w:rPr>
+                <w:sz w:val="10"/>
+              </w:rPr>
+              <w:t>SS, GE, CR, DA</w:t>
+            </w:r>
           </w:p>
         </w:tc>
       </w:tr>
@@ -988,6 +1081,12 @@
                 <w:sz w:val="10"/>
               </w:rPr>
             </w:pPr>
+            <w:r>
+              <w:rPr>
+                <w:sz w:val="10"/>
+              </w:rPr>
+              <w:t>------</w:t>
+            </w:r>
           </w:p>
         </w:tc>
         <w:tc>
@@ -1003,6 +1102,12 @@
                 <w:sz w:val="10"/>
               </w:rPr>
             </w:pPr>
+            <w:r>
+              <w:rPr>
+                <w:sz w:val="10"/>
+              </w:rPr>
+              <w:t>---</w:t>
+            </w:r>
           </w:p>
         </w:tc>
         <w:tc>
@@ -1012,8 +1117,6 @@
           <w:p>
             <w:pPr>
               <w:pStyle w:val="TableParagraph"/>
-              <w:spacing w:line="102" w:lineRule="exact"/>
-              <w:ind w:left="26"/>
               <w:rPr>
                 <w:sz w:val="10"/>
               </w:rPr>
@@ -1095,6 +1198,12 @@
                 <w:sz w:val="10"/>
               </w:rPr>
             </w:pPr>
+            <w:r>
+              <w:rPr>
+                <w:sz w:val="10"/>
+              </w:rPr>
+              <w:t>S, I</w:t>
+            </w:r>
           </w:p>
         </w:tc>
         <w:tc>
@@ -1110,6 +1219,12 @@
                 <w:sz w:val="10"/>
               </w:rPr>
             </w:pPr>
+            <w:r>
+              <w:rPr>
+                <w:sz w:val="10"/>
+              </w:rPr>
+              <w:t>P</w:t>
+            </w:r>
           </w:p>
         </w:tc>
         <w:tc>
@@ -1119,12 +1234,16 @@
           <w:p>
             <w:pPr>
               <w:pStyle w:val="TableParagraph"/>
-              <w:spacing w:line="102" w:lineRule="exact"/>
-              <w:ind w:left="26"/>
-              <w:rPr>
-                <w:sz w:val="10"/>
-              </w:rPr>
-            </w:pPr>
+              <w:rPr>
+                <w:sz w:val="10"/>
+              </w:rPr>
+            </w:pPr>
+            <w:r>
+              <w:rPr>
+                <w:sz w:val="10"/>
+              </w:rPr>
+              <w:t>SS</w:t>
+            </w:r>
           </w:p>
         </w:tc>
       </w:tr>
@@ -1188,6 +1307,12 @@
                 <w:sz w:val="10"/>
               </w:rPr>
             </w:pPr>
+            <w:r>
+              <w:rPr>
+                <w:sz w:val="10"/>
+              </w:rPr>
+              <w:t>------</w:t>
+            </w:r>
           </w:p>
         </w:tc>
         <w:tc>
@@ -1203,6 +1328,12 @@
                 <w:sz w:val="10"/>
               </w:rPr>
             </w:pPr>
+            <w:r>
+              <w:rPr>
+                <w:sz w:val="10"/>
+              </w:rPr>
+              <w:t>---</w:t>
+            </w:r>
           </w:p>
         </w:tc>
         <w:tc>
@@ -1215,8 +1346,6 @@
           <w:p>
             <w:pPr>
               <w:pStyle w:val="TableParagraph"/>
-              <w:spacing w:line="102" w:lineRule="exact"/>
-              <w:ind w:left="26" w:right="-15"/>
               <w:rPr>
                 <w:sz w:val="10"/>
               </w:rPr>
@@ -1284,6 +1413,12 @@
                 <w:sz w:val="10"/>
               </w:rPr>
             </w:pPr>
+            <w:r>
+              <w:rPr>
+                <w:sz w:val="10"/>
+              </w:rPr>
+              <w:t>S, I</w:t>
+            </w:r>
           </w:p>
         </w:tc>
         <w:tc>
@@ -1299,6 +1434,12 @@
                 <w:sz w:val="10"/>
               </w:rPr>
             </w:pPr>
+            <w:r>
+              <w:rPr>
+                <w:sz w:val="10"/>
+              </w:rPr>
+              <w:t>P</w:t>
+            </w:r>
           </w:p>
         </w:tc>
         <w:tc>
@@ -1308,12 +1449,16 @@
           <w:p>
             <w:pPr>
               <w:pStyle w:val="TableParagraph"/>
-              <w:spacing w:line="102" w:lineRule="exact"/>
-              <w:ind w:left="26"/>
-              <w:rPr>
-                <w:sz w:val="10"/>
-              </w:rPr>
-            </w:pPr>
+              <w:rPr>
+                <w:sz w:val="10"/>
+              </w:rPr>
+            </w:pPr>
+            <w:r>
+              <w:rPr>
+                <w:sz w:val="10"/>
+              </w:rPr>
+              <w:t>SS</w:t>
+            </w:r>
           </w:p>
         </w:tc>
       </w:tr>
@@ -1377,6 +1522,12 @@
                 <w:sz w:val="10"/>
               </w:rPr>
             </w:pPr>
+            <w:r>
+              <w:rPr>
+                <w:sz w:val="10"/>
+              </w:rPr>
+              <w:t>-----</w:t>
+            </w:r>
           </w:p>
         </w:tc>
         <w:tc>
@@ -1392,6 +1543,12 @@
                 <w:sz w:val="10"/>
               </w:rPr>
             </w:pPr>
+            <w:r>
+              <w:rPr>
+                <w:sz w:val="10"/>
+              </w:rPr>
+              <w:t>---</w:t>
+            </w:r>
           </w:p>
         </w:tc>
         <w:tc>
@@ -1401,8 +1558,6 @@
           <w:p>
             <w:pPr>
               <w:pStyle w:val="TableParagraph"/>
-              <w:spacing w:line="102" w:lineRule="exact"/>
-              <w:ind w:left="26"/>
               <w:rPr>
                 <w:sz w:val="10"/>
               </w:rPr>
@@ -1471,6 +1626,12 @@
                 <w:sz w:val="10"/>
               </w:rPr>
             </w:pPr>
+            <w:r>
+              <w:rPr>
+                <w:sz w:val="10"/>
+              </w:rPr>
+              <w:t>-----</w:t>
+            </w:r>
           </w:p>
         </w:tc>
         <w:tc>
@@ -1486,6 +1647,12 @@
                 <w:sz w:val="10"/>
               </w:rPr>
             </w:pPr>
+            <w:r>
+              <w:rPr>
+                <w:sz w:val="10"/>
+              </w:rPr>
+              <w:t>---</w:t>
+            </w:r>
           </w:p>
         </w:tc>
         <w:tc>
@@ -1495,8 +1662,6 @@
           <w:p>
             <w:pPr>
               <w:pStyle w:val="TableParagraph"/>
-              <w:spacing w:line="102" w:lineRule="exact"/>
-              <w:ind w:left="26"/>
               <w:rPr>
                 <w:sz w:val="10"/>
               </w:rPr>
@@ -1554,21 +1719,7 @@
               <w:rPr>
                 <w:sz w:val="10"/>
               </w:rPr>
-              <w:t xml:space="preserve"> </w:t>
-            </w:r>
-            <w:proofErr w:type="gramStart"/>
-            <w:r>
-              <w:rPr>
-                <w:sz w:val="10"/>
-              </w:rPr>
-              <w:t>is able to</w:t>
-            </w:r>
-            <w:proofErr w:type="gramEnd"/>
-            <w:r>
-              <w:rPr>
-                <w:sz w:val="10"/>
-              </w:rPr>
-              <w:t xml:space="preserve"> remove people from servers</w:t>
+              <w:t xml:space="preserve"> is able to remove people from servers</w:t>
             </w:r>
           </w:p>
         </w:tc>
@@ -1585,6 +1736,12 @@
                 <w:sz w:val="10"/>
               </w:rPr>
             </w:pPr>
+            <w:r>
+              <w:rPr>
+                <w:sz w:val="10"/>
+              </w:rPr>
+              <w:t>S, I</w:t>
+            </w:r>
           </w:p>
         </w:tc>
         <w:tc>
@@ -1600,6 +1757,12 @@
                 <w:sz w:val="10"/>
               </w:rPr>
             </w:pPr>
+            <w:r>
+              <w:rPr>
+                <w:sz w:val="10"/>
+              </w:rPr>
+              <w:t>P</w:t>
+            </w:r>
           </w:p>
         </w:tc>
         <w:tc>
@@ -1609,12 +1772,16 @@
           <w:p>
             <w:pPr>
               <w:pStyle w:val="TableParagraph"/>
-              <w:spacing w:line="102" w:lineRule="exact"/>
-              <w:ind w:left="26"/>
-              <w:rPr>
-                <w:sz w:val="10"/>
-              </w:rPr>
-            </w:pPr>
+              <w:rPr>
+                <w:sz w:val="10"/>
+              </w:rPr>
+            </w:pPr>
+            <w:r>
+              <w:rPr>
+                <w:sz w:val="10"/>
+              </w:rPr>
+              <w:t>GE</w:t>
+            </w:r>
           </w:p>
         </w:tc>
       </w:tr>
@@ -1679,6 +1846,12 @@
                 <w:sz w:val="10"/>
               </w:rPr>
             </w:pPr>
+            <w:r>
+              <w:rPr>
+                <w:sz w:val="10"/>
+              </w:rPr>
+              <w:t>S, I</w:t>
+            </w:r>
           </w:p>
         </w:tc>
         <w:tc>
@@ -1694,6 +1867,12 @@
                 <w:sz w:val="10"/>
               </w:rPr>
             </w:pPr>
+            <w:r>
+              <w:rPr>
+                <w:sz w:val="10"/>
+              </w:rPr>
+              <w:t>P</w:t>
+            </w:r>
           </w:p>
         </w:tc>
         <w:tc>
@@ -1703,12 +1882,16 @@
           <w:p>
             <w:pPr>
               <w:pStyle w:val="TableParagraph"/>
-              <w:spacing w:line="102" w:lineRule="exact"/>
-              <w:ind w:left="26"/>
-              <w:rPr>
-                <w:sz w:val="10"/>
-              </w:rPr>
-            </w:pPr>
+              <w:rPr>
+                <w:sz w:val="10"/>
+              </w:rPr>
+            </w:pPr>
+            <w:r>
+              <w:rPr>
+                <w:sz w:val="10"/>
+              </w:rPr>
+              <w:t>SS, GE, CR</w:t>
+            </w:r>
           </w:p>
         </w:tc>
       </w:tr>
@@ -1718,22 +1901,46 @@
         </w:trPr>
         <w:tc>
           <w:tcPr>
-            <w:tcW w:w="7398" w:type="dxa"/>
-            <w:gridSpan w:val="2"/>
-            <w:shd w:val="clear" w:color="auto" w:fill="4A86E8"/>
-          </w:tcPr>
-          <w:p>
-            <w:pPr>
-              <w:pStyle w:val="TableParagraph"/>
-              <w:spacing w:line="102" w:lineRule="exact"/>
-              <w:ind w:left="2663" w:right="2641"/>
-              <w:jc w:val="center"/>
-              <w:rPr>
-                <w:rFonts w:ascii="Arial"/>
-                <w:b/>
-                <w:sz w:val="10"/>
-              </w:rPr>
-            </w:pPr>
+            <w:tcW w:w="307" w:type="dxa"/>
+          </w:tcPr>
+          <w:p>
+            <w:pPr>
+              <w:pStyle w:val="TableParagraph"/>
+              <w:spacing w:line="102" w:lineRule="exact"/>
+              <w:ind w:left="77"/>
+              <w:rPr>
+                <w:w w:val="105"/>
+                <w:sz w:val="10"/>
+              </w:rPr>
+            </w:pPr>
+            <w:r>
+              <w:rPr>
+                <w:w w:val="105"/>
+                <w:sz w:val="10"/>
+              </w:rPr>
+              <w:t>1.11</w:t>
+            </w:r>
+          </w:p>
+        </w:tc>
+        <w:tc>
+          <w:tcPr>
+            <w:tcW w:w="7091" w:type="dxa"/>
+          </w:tcPr>
+          <w:p>
+            <w:pPr>
+              <w:pStyle w:val="TableParagraph"/>
+              <w:spacing w:line="102" w:lineRule="exact"/>
+              <w:ind w:left="24"/>
+              <w:rPr>
+                <w:sz w:val="10"/>
+              </w:rPr>
+            </w:pPr>
+            <w:r>
+              <w:rPr>
+                <w:sz w:val="10"/>
+              </w:rPr>
+              <w:t>The system can host multiple servers</w:t>
+            </w:r>
           </w:p>
         </w:tc>
         <w:tc>
@@ -1743,11 +1950,18 @@
           <w:p>
             <w:pPr>
               <w:pStyle w:val="TableParagraph"/>
-              <w:rPr>
-                <w:rFonts w:ascii="Times New Roman"/>
-                <w:sz w:val="6"/>
-              </w:rPr>
-            </w:pPr>
+              <w:spacing w:line="102" w:lineRule="exact"/>
+              <w:ind w:left="25"/>
+              <w:rPr>
+                <w:sz w:val="10"/>
+              </w:rPr>
+            </w:pPr>
+            <w:r>
+              <w:rPr>
+                <w:sz w:val="10"/>
+              </w:rPr>
+              <w:t>S, I</w:t>
+            </w:r>
           </w:p>
         </w:tc>
         <w:tc>
@@ -1757,11 +1971,18 @@
           <w:p>
             <w:pPr>
               <w:pStyle w:val="TableParagraph"/>
-              <w:rPr>
-                <w:rFonts w:ascii="Times New Roman"/>
-                <w:sz w:val="6"/>
-              </w:rPr>
-            </w:pPr>
+              <w:spacing w:line="102" w:lineRule="exact"/>
+              <w:ind w:left="25"/>
+              <w:rPr>
+                <w:sz w:val="10"/>
+              </w:rPr>
+            </w:pPr>
+            <w:r>
+              <w:rPr>
+                <w:sz w:val="10"/>
+              </w:rPr>
+              <w:t>P</w:t>
+            </w:r>
           </w:p>
         </w:tc>
         <w:tc>
@@ -1772,10 +1993,15 @@
             <w:pPr>
               <w:pStyle w:val="TableParagraph"/>
               <w:rPr>
-                <w:rFonts w:ascii="Times New Roman"/>
-                <w:sz w:val="6"/>
-              </w:rPr>
-            </w:pPr>
+                <w:sz w:val="10"/>
+              </w:rPr>
+            </w:pPr>
+            <w:r>
+              <w:rPr>
+                <w:sz w:val="10"/>
+              </w:rPr>
+              <w:t>SS, GE, CR</w:t>
+            </w:r>
           </w:p>
         </w:tc>
       </w:tr>
@@ -1793,15 +2019,16 @@
               <w:spacing w:line="102" w:lineRule="exact"/>
               <w:ind w:left="77"/>
               <w:rPr>
-                <w:sz w:val="10"/>
-              </w:rPr>
-            </w:pPr>
-            <w:r>
-              <w:rPr>
-                <w:w w:val="105"/>
-                <w:sz w:val="10"/>
-              </w:rPr>
-              <w:t>2.1</w:t>
+                <w:w w:val="105"/>
+                <w:sz w:val="10"/>
+              </w:rPr>
+            </w:pPr>
+            <w:r>
+              <w:rPr>
+                <w:w w:val="105"/>
+                <w:sz w:val="10"/>
+              </w:rPr>
+              <w:t>1.12</w:t>
             </w:r>
           </w:p>
         </w:tc>
@@ -1822,7 +2049,7 @@
               <w:rPr>
                 <w:sz w:val="10"/>
               </w:rPr>
-              <w:t>The user must be able to view their active servers</w:t>
+              <w:t>The system allows for live chat</w:t>
             </w:r>
           </w:p>
         </w:tc>
@@ -1839,6 +2066,12 @@
                 <w:sz w:val="10"/>
               </w:rPr>
             </w:pPr>
+            <w:r>
+              <w:rPr>
+                <w:sz w:val="10"/>
+              </w:rPr>
+              <w:t>S, I</w:t>
+            </w:r>
           </w:p>
         </w:tc>
         <w:tc>
@@ -1854,6 +2087,12 @@
                 <w:sz w:val="10"/>
               </w:rPr>
             </w:pPr>
+            <w:r>
+              <w:rPr>
+                <w:sz w:val="10"/>
+              </w:rPr>
+              <w:t>P</w:t>
+            </w:r>
           </w:p>
         </w:tc>
         <w:tc>
@@ -1863,12 +2102,16 @@
           <w:p>
             <w:pPr>
               <w:pStyle w:val="TableParagraph"/>
-              <w:spacing w:line="102" w:lineRule="exact"/>
-              <w:ind w:left="26"/>
-              <w:rPr>
-                <w:sz w:val="10"/>
-              </w:rPr>
-            </w:pPr>
+              <w:rPr>
+                <w:sz w:val="10"/>
+              </w:rPr>
+            </w:pPr>
+            <w:r>
+              <w:rPr>
+                <w:sz w:val="10"/>
+              </w:rPr>
+              <w:t>SS, GE</w:t>
+            </w:r>
           </w:p>
         </w:tc>
       </w:tr>
@@ -1884,17 +2127,18 @@
             <w:pPr>
               <w:pStyle w:val="TableParagraph"/>
               <w:spacing w:line="102" w:lineRule="exact"/>
-              <w:ind w:left="87"/>
-              <w:rPr>
-                <w:sz w:val="10"/>
-              </w:rPr>
-            </w:pPr>
-            <w:r>
-              <w:rPr>
-                <w:w w:val="105"/>
-                <w:sz w:val="10"/>
-              </w:rPr>
-              <w:t>2.2</w:t>
+              <w:ind w:left="77"/>
+              <w:rPr>
+                <w:w w:val="105"/>
+                <w:sz w:val="10"/>
+              </w:rPr>
+            </w:pPr>
+            <w:r>
+              <w:rPr>
+                <w:w w:val="105"/>
+                <w:sz w:val="10"/>
+              </w:rPr>
+              <w:t>1.13</w:t>
             </w:r>
           </w:p>
         </w:tc>
@@ -1915,7 +2159,7 @@
               <w:rPr>
                 <w:sz w:val="10"/>
               </w:rPr>
-              <w:t>The user will be able to message each other through direct messaging</w:t>
+              <w:t>The system allows editing account information</w:t>
             </w:r>
           </w:p>
         </w:tc>
@@ -1932,6 +2176,12 @@
                 <w:sz w:val="10"/>
               </w:rPr>
             </w:pPr>
+            <w:r>
+              <w:rPr>
+                <w:sz w:val="10"/>
+              </w:rPr>
+              <w:t>S</w:t>
+            </w:r>
           </w:p>
         </w:tc>
         <w:tc>
@@ -1947,6 +2197,12 @@
                 <w:sz w:val="10"/>
               </w:rPr>
             </w:pPr>
+            <w:r>
+              <w:rPr>
+                <w:sz w:val="10"/>
+              </w:rPr>
+              <w:t>P</w:t>
+            </w:r>
           </w:p>
         </w:tc>
         <w:tc>
@@ -1956,12 +2212,16 @@
           <w:p>
             <w:pPr>
               <w:pStyle w:val="TableParagraph"/>
-              <w:spacing w:line="102" w:lineRule="exact"/>
-              <w:ind w:left="26"/>
-              <w:rPr>
-                <w:sz w:val="10"/>
-              </w:rPr>
-            </w:pPr>
+              <w:rPr>
+                <w:sz w:val="10"/>
+              </w:rPr>
+            </w:pPr>
+            <w:r>
+              <w:rPr>
+                <w:sz w:val="10"/>
+              </w:rPr>
+              <w:t>SS</w:t>
+            </w:r>
           </w:p>
         </w:tc>
       </w:tr>
@@ -1977,17 +2237,18 @@
             <w:pPr>
               <w:pStyle w:val="TableParagraph"/>
               <w:spacing w:line="102" w:lineRule="exact"/>
-              <w:ind w:left="87"/>
-              <w:rPr>
-                <w:sz w:val="10"/>
-              </w:rPr>
-            </w:pPr>
-            <w:r>
-              <w:rPr>
-                <w:w w:val="105"/>
-                <w:sz w:val="10"/>
-              </w:rPr>
-              <w:t>2.3</w:t>
+              <w:ind w:left="77"/>
+              <w:rPr>
+                <w:w w:val="105"/>
+                <w:sz w:val="10"/>
+              </w:rPr>
+            </w:pPr>
+            <w:r>
+              <w:rPr>
+                <w:w w:val="105"/>
+                <w:sz w:val="10"/>
+              </w:rPr>
+              <w:t>1.14</w:t>
             </w:r>
           </w:p>
         </w:tc>
@@ -2008,7 +2269,7 @@
               <w:rPr>
                 <w:sz w:val="10"/>
               </w:rPr>
-              <w:t>The user will be able to recover their password</w:t>
+              <w:t>The system allows multiple friends per account</w:t>
             </w:r>
           </w:p>
         </w:tc>
@@ -2025,6 +2286,12 @@
                 <w:sz w:val="10"/>
               </w:rPr>
             </w:pPr>
+            <w:r>
+              <w:rPr>
+                <w:sz w:val="10"/>
+              </w:rPr>
+              <w:t>S, I</w:t>
+            </w:r>
           </w:p>
         </w:tc>
         <w:tc>
@@ -2040,6 +2307,12 @@
                 <w:sz w:val="10"/>
               </w:rPr>
             </w:pPr>
+            <w:r>
+              <w:rPr>
+                <w:sz w:val="10"/>
+              </w:rPr>
+              <w:t>P</w:t>
+            </w:r>
           </w:p>
         </w:tc>
         <w:tc>
@@ -2049,12 +2322,16 @@
           <w:p>
             <w:pPr>
               <w:pStyle w:val="TableParagraph"/>
-              <w:spacing w:line="102" w:lineRule="exact"/>
-              <w:ind w:left="26"/>
-              <w:rPr>
-                <w:sz w:val="10"/>
-              </w:rPr>
-            </w:pPr>
+              <w:rPr>
+                <w:sz w:val="10"/>
+              </w:rPr>
+            </w:pPr>
+            <w:r>
+              <w:rPr>
+                <w:sz w:val="10"/>
+              </w:rPr>
+              <w:t>SS, GE, CR, DA</w:t>
+            </w:r>
           </w:p>
         </w:tc>
       </w:tr>
@@ -2070,17 +2347,18 @@
             <w:pPr>
               <w:pStyle w:val="TableParagraph"/>
               <w:spacing w:line="102" w:lineRule="exact"/>
-              <w:ind w:left="87"/>
-              <w:rPr>
-                <w:sz w:val="10"/>
-              </w:rPr>
-            </w:pPr>
-            <w:r>
-              <w:rPr>
-                <w:w w:val="105"/>
-                <w:sz w:val="10"/>
-              </w:rPr>
-              <w:t>2.4</w:t>
+              <w:ind w:left="77"/>
+              <w:rPr>
+                <w:w w:val="105"/>
+                <w:sz w:val="10"/>
+              </w:rPr>
+            </w:pPr>
+            <w:r>
+              <w:rPr>
+                <w:w w:val="105"/>
+                <w:sz w:val="10"/>
+              </w:rPr>
+              <w:t>1.15</w:t>
             </w:r>
           </w:p>
         </w:tc>
@@ -2101,7 +2379,7 @@
               <w:rPr>
                 <w:sz w:val="10"/>
               </w:rPr>
-              <w:t>The user will be able to edit their account information</w:t>
+              <w:t>The systems navigation bar is accessible from all pages</w:t>
             </w:r>
           </w:p>
         </w:tc>
@@ -2118,6 +2396,12 @@
                 <w:sz w:val="10"/>
               </w:rPr>
             </w:pPr>
+            <w:r>
+              <w:rPr>
+                <w:sz w:val="10"/>
+              </w:rPr>
+              <w:t>S, I</w:t>
+            </w:r>
           </w:p>
         </w:tc>
         <w:tc>
@@ -2133,6 +2417,12 @@
                 <w:sz w:val="10"/>
               </w:rPr>
             </w:pPr>
+            <w:r>
+              <w:rPr>
+                <w:sz w:val="10"/>
+              </w:rPr>
+              <w:t>P</w:t>
+            </w:r>
           </w:p>
         </w:tc>
         <w:tc>
@@ -2142,12 +2432,16 @@
           <w:p>
             <w:pPr>
               <w:pStyle w:val="TableParagraph"/>
-              <w:spacing w:line="102" w:lineRule="exact"/>
-              <w:ind w:left="26"/>
-              <w:rPr>
-                <w:sz w:val="10"/>
-              </w:rPr>
-            </w:pPr>
+              <w:rPr>
+                <w:sz w:val="10"/>
+              </w:rPr>
+            </w:pPr>
+            <w:r>
+              <w:rPr>
+                <w:sz w:val="10"/>
+              </w:rPr>
+              <w:t>CR</w:t>
+            </w:r>
           </w:p>
         </w:tc>
       </w:tr>
@@ -2157,45 +2451,22 @@
         </w:trPr>
         <w:tc>
           <w:tcPr>
-            <w:tcW w:w="307" w:type="dxa"/>
-          </w:tcPr>
-          <w:p>
-            <w:pPr>
-              <w:pStyle w:val="TableParagraph"/>
-              <w:spacing w:line="102" w:lineRule="exact"/>
-              <w:ind w:left="87"/>
-              <w:rPr>
-                <w:sz w:val="10"/>
-              </w:rPr>
-            </w:pPr>
-            <w:r>
-              <w:rPr>
-                <w:w w:val="105"/>
-                <w:sz w:val="10"/>
-              </w:rPr>
-              <w:t>2.5</w:t>
-            </w:r>
-          </w:p>
-        </w:tc>
-        <w:tc>
-          <w:tcPr>
-            <w:tcW w:w="7091" w:type="dxa"/>
-          </w:tcPr>
-          <w:p>
-            <w:pPr>
-              <w:pStyle w:val="TableParagraph"/>
-              <w:spacing w:line="102" w:lineRule="exact"/>
-              <w:ind w:left="24"/>
-              <w:rPr>
-                <w:sz w:val="10"/>
-              </w:rPr>
-            </w:pPr>
-            <w:r>
-              <w:rPr>
-                <w:sz w:val="10"/>
-              </w:rPr>
-              <w:t>The user will be able to check the activity status of other users</w:t>
-            </w:r>
+            <w:tcW w:w="7398" w:type="dxa"/>
+            <w:gridSpan w:val="2"/>
+            <w:shd w:val="clear" w:color="auto" w:fill="4A86E8"/>
+          </w:tcPr>
+          <w:p>
+            <w:pPr>
+              <w:pStyle w:val="TableParagraph"/>
+              <w:spacing w:line="102" w:lineRule="exact"/>
+              <w:ind w:left="2663" w:right="2641"/>
+              <w:jc w:val="center"/>
+              <w:rPr>
+                <w:rFonts w:ascii="Arial"/>
+                <w:b/>
+                <w:sz w:val="10"/>
+              </w:rPr>
+            </w:pPr>
           </w:p>
         </w:tc>
         <w:tc>
@@ -2205,10 +2476,9 @@
           <w:p>
             <w:pPr>
               <w:pStyle w:val="TableParagraph"/>
-              <w:spacing w:line="102" w:lineRule="exact"/>
-              <w:ind w:left="25"/>
-              <w:rPr>
-                <w:sz w:val="10"/>
+              <w:rPr>
+                <w:rFonts w:ascii="Times New Roman"/>
+                <w:sz w:val="6"/>
               </w:rPr>
             </w:pPr>
           </w:p>
@@ -2220,8 +2490,6 @@
           <w:p>
             <w:pPr>
               <w:pStyle w:val="TableParagraph"/>
-              <w:spacing w:line="102" w:lineRule="exact"/>
-              <w:ind w:left="25"/>
               <w:rPr>
                 <w:sz w:val="10"/>
               </w:rPr>
@@ -2235,8 +2503,6 @@
           <w:p>
             <w:pPr>
               <w:pStyle w:val="TableParagraph"/>
-              <w:spacing w:line="102" w:lineRule="exact"/>
-              <w:ind w:left="26"/>
               <w:rPr>
                 <w:sz w:val="10"/>
               </w:rPr>
@@ -2256,17 +2522,17 @@
             <w:pPr>
               <w:pStyle w:val="TableParagraph"/>
               <w:spacing w:line="102" w:lineRule="exact"/>
-              <w:ind w:left="87"/>
-              <w:rPr>
-                <w:sz w:val="10"/>
-              </w:rPr>
-            </w:pPr>
-            <w:r>
-              <w:rPr>
-                <w:w w:val="105"/>
-                <w:sz w:val="10"/>
-              </w:rPr>
-              <w:t>2.6</w:t>
+              <w:ind w:left="77"/>
+              <w:rPr>
+                <w:sz w:val="10"/>
+              </w:rPr>
+            </w:pPr>
+            <w:r>
+              <w:rPr>
+                <w:w w:val="105"/>
+                <w:sz w:val="10"/>
+              </w:rPr>
+              <w:t>2.1</w:t>
             </w:r>
           </w:p>
         </w:tc>
@@ -2287,21 +2553,7 @@
               <w:rPr>
                 <w:sz w:val="10"/>
               </w:rPr>
-              <w:t xml:space="preserve">The users </w:t>
-            </w:r>
-            <w:proofErr w:type="gramStart"/>
-            <w:r>
-              <w:rPr>
-                <w:sz w:val="10"/>
-              </w:rPr>
-              <w:t>are able to</w:t>
-            </w:r>
-            <w:proofErr w:type="gramEnd"/>
-            <w:r>
-              <w:rPr>
-                <w:sz w:val="10"/>
-              </w:rPr>
-              <w:t xml:space="preserve"> access group chats</w:t>
+              <w:t>The user must be able to view their active servers</w:t>
             </w:r>
           </w:p>
         </w:tc>
@@ -2318,6 +2570,12 @@
                 <w:sz w:val="10"/>
               </w:rPr>
             </w:pPr>
+            <w:r>
+              <w:rPr>
+                <w:sz w:val="10"/>
+              </w:rPr>
+              <w:t>US</w:t>
+            </w:r>
           </w:p>
         </w:tc>
         <w:tc>
@@ -2333,6 +2591,12 @@
                 <w:sz w:val="10"/>
               </w:rPr>
             </w:pPr>
+            <w:r>
+              <w:rPr>
+                <w:sz w:val="10"/>
+              </w:rPr>
+              <w:t>P</w:t>
+            </w:r>
           </w:p>
         </w:tc>
         <w:tc>
@@ -2342,12 +2606,22 @@
           <w:p>
             <w:pPr>
               <w:pStyle w:val="TableParagraph"/>
-              <w:spacing w:line="102" w:lineRule="exact"/>
-              <w:ind w:left="26"/>
-              <w:rPr>
-                <w:sz w:val="10"/>
-              </w:rPr>
-            </w:pPr>
+              <w:rPr>
+                <w:sz w:val="10"/>
+              </w:rPr>
+            </w:pPr>
+            <w:r>
+              <w:rPr>
+                <w:sz w:val="10"/>
+              </w:rPr>
+              <w:t xml:space="preserve">SS, </w:t>
+            </w:r>
+            <w:r>
+              <w:rPr>
+                <w:sz w:val="10"/>
+              </w:rPr>
+              <w:t>GE</w:t>
+            </w:r>
           </w:p>
         </w:tc>
       </w:tr>
@@ -2365,16 +2639,15 @@
               <w:spacing w:line="102" w:lineRule="exact"/>
               <w:ind w:left="87"/>
               <w:rPr>
-                <w:w w:val="105"/>
-                <w:sz w:val="10"/>
-              </w:rPr>
-            </w:pPr>
-            <w:r>
-              <w:rPr>
-                <w:w w:val="105"/>
-                <w:sz w:val="10"/>
-              </w:rPr>
-              <w:t>2.7</w:t>
+                <w:sz w:val="10"/>
+              </w:rPr>
+            </w:pPr>
+            <w:r>
+              <w:rPr>
+                <w:w w:val="105"/>
+                <w:sz w:val="10"/>
+              </w:rPr>
+              <w:t>2.2</w:t>
             </w:r>
           </w:p>
         </w:tc>
@@ -2395,7 +2668,7 @@
               <w:rPr>
                 <w:sz w:val="10"/>
               </w:rPr>
-              <w:t>The user will receive notifications</w:t>
+              <w:t>The user will be able to message each other through direct messaging</w:t>
             </w:r>
           </w:p>
         </w:tc>
@@ -2412,6 +2685,12 @@
                 <w:sz w:val="10"/>
               </w:rPr>
             </w:pPr>
+            <w:r>
+              <w:rPr>
+                <w:sz w:val="10"/>
+              </w:rPr>
+              <w:t>US</w:t>
+            </w:r>
           </w:p>
         </w:tc>
         <w:tc>
@@ -2427,6 +2706,12 @@
                 <w:sz w:val="10"/>
               </w:rPr>
             </w:pPr>
+            <w:r>
+              <w:rPr>
+                <w:sz w:val="10"/>
+              </w:rPr>
+              <w:t>P</w:t>
+            </w:r>
           </w:p>
         </w:tc>
         <w:tc>
@@ -2436,12 +2721,16 @@
           <w:p>
             <w:pPr>
               <w:pStyle w:val="TableParagraph"/>
-              <w:spacing w:line="102" w:lineRule="exact"/>
-              <w:ind w:left="26"/>
-              <w:rPr>
-                <w:sz w:val="10"/>
-              </w:rPr>
-            </w:pPr>
+              <w:rPr>
+                <w:sz w:val="10"/>
+              </w:rPr>
+            </w:pPr>
+            <w:r>
+              <w:rPr>
+                <w:sz w:val="10"/>
+              </w:rPr>
+              <w:t>SS</w:t>
+            </w:r>
           </w:p>
         </w:tc>
       </w:tr>
@@ -2459,16 +2748,15 @@
               <w:spacing w:line="102" w:lineRule="exact"/>
               <w:ind w:left="87"/>
               <w:rPr>
-                <w:w w:val="105"/>
-                <w:sz w:val="10"/>
-              </w:rPr>
-            </w:pPr>
-            <w:r>
-              <w:rPr>
-                <w:w w:val="105"/>
-                <w:sz w:val="10"/>
-              </w:rPr>
-              <w:t>2.8</w:t>
+                <w:sz w:val="10"/>
+              </w:rPr>
+            </w:pPr>
+            <w:r>
+              <w:rPr>
+                <w:w w:val="105"/>
+                <w:sz w:val="10"/>
+              </w:rPr>
+              <w:t>2.3</w:t>
             </w:r>
           </w:p>
         </w:tc>
@@ -2489,7 +2777,7 @@
               <w:rPr>
                 <w:sz w:val="10"/>
               </w:rPr>
-              <w:t>Server admins can remove people from the server</w:t>
+              <w:t>The user will be able to recover their password</w:t>
             </w:r>
           </w:p>
         </w:tc>
@@ -2506,6 +2794,12 @@
                 <w:sz w:val="10"/>
               </w:rPr>
             </w:pPr>
+            <w:r>
+              <w:rPr>
+                <w:sz w:val="10"/>
+              </w:rPr>
+              <w:t>---------</w:t>
+            </w:r>
           </w:p>
         </w:tc>
         <w:tc>
@@ -2521,6 +2815,12 @@
                 <w:sz w:val="10"/>
               </w:rPr>
             </w:pPr>
+            <w:r>
+              <w:rPr>
+                <w:sz w:val="10"/>
+              </w:rPr>
+              <w:t>---</w:t>
+            </w:r>
           </w:p>
         </w:tc>
         <w:tc>
@@ -2530,8 +2830,6 @@
           <w:p>
             <w:pPr>
               <w:pStyle w:val="TableParagraph"/>
-              <w:spacing w:line="102" w:lineRule="exact"/>
-              <w:ind w:left="26"/>
               <w:rPr>
                 <w:sz w:val="10"/>
               </w:rPr>
@@ -2553,16 +2851,15 @@
               <w:spacing w:line="102" w:lineRule="exact"/>
               <w:ind w:left="87"/>
               <w:rPr>
-                <w:w w:val="105"/>
-                <w:sz w:val="10"/>
-              </w:rPr>
-            </w:pPr>
-            <w:r>
-              <w:rPr>
-                <w:w w:val="105"/>
-                <w:sz w:val="10"/>
-              </w:rPr>
-              <w:t>2.9</w:t>
+                <w:sz w:val="10"/>
+              </w:rPr>
+            </w:pPr>
+            <w:r>
+              <w:rPr>
+                <w:w w:val="105"/>
+                <w:sz w:val="10"/>
+              </w:rPr>
+              <w:t>2.4</w:t>
             </w:r>
           </w:p>
         </w:tc>
@@ -2583,7 +2880,7 @@
               <w:rPr>
                 <w:sz w:val="10"/>
               </w:rPr>
-              <w:t>Server admins can delete the entire server from the system</w:t>
+              <w:t>The user will be able to edit their account information</w:t>
             </w:r>
           </w:p>
         </w:tc>
@@ -2600,6 +2897,12 @@
                 <w:sz w:val="10"/>
               </w:rPr>
             </w:pPr>
+            <w:r>
+              <w:rPr>
+                <w:sz w:val="10"/>
+              </w:rPr>
+              <w:t>US, UN</w:t>
+            </w:r>
           </w:p>
         </w:tc>
         <w:tc>
@@ -2615,6 +2918,12 @@
                 <w:sz w:val="10"/>
               </w:rPr>
             </w:pPr>
+            <w:r>
+              <w:rPr>
+                <w:sz w:val="10"/>
+              </w:rPr>
+              <w:t>P</w:t>
+            </w:r>
           </w:p>
         </w:tc>
         <w:tc>
@@ -2624,12 +2933,16 @@
           <w:p>
             <w:pPr>
               <w:pStyle w:val="TableParagraph"/>
-              <w:spacing w:line="102" w:lineRule="exact"/>
-              <w:ind w:left="26"/>
-              <w:rPr>
-                <w:sz w:val="10"/>
-              </w:rPr>
-            </w:pPr>
+              <w:rPr>
+                <w:sz w:val="10"/>
+              </w:rPr>
+            </w:pPr>
+            <w:r>
+              <w:rPr>
+                <w:sz w:val="10"/>
+              </w:rPr>
+              <w:t>SS</w:t>
+            </w:r>
           </w:p>
         </w:tc>
       </w:tr>
@@ -2655,7 +2968,7 @@
                 <w:w w:val="105"/>
                 <w:sz w:val="10"/>
               </w:rPr>
-              <w:t>9.3</w:t>
+              <w:t>2.5</w:t>
             </w:r>
           </w:p>
         </w:tc>
@@ -2672,6 +2985,12 @@
                 <w:sz w:val="10"/>
               </w:rPr>
             </w:pPr>
+            <w:r>
+              <w:rPr>
+                <w:sz w:val="10"/>
+              </w:rPr>
+              <w:t>The user will be able to check the activity status of other users</w:t>
+            </w:r>
           </w:p>
         </w:tc>
         <w:tc>
@@ -2681,11 +3000,18 @@
           <w:p>
             <w:pPr>
               <w:pStyle w:val="TableParagraph"/>
-              <w:rPr>
-                <w:rFonts w:ascii="Times New Roman"/>
-                <w:sz w:val="6"/>
-              </w:rPr>
-            </w:pPr>
+              <w:spacing w:line="102" w:lineRule="exact"/>
+              <w:ind w:left="25"/>
+              <w:rPr>
+                <w:sz w:val="10"/>
+              </w:rPr>
+            </w:pPr>
+            <w:r>
+              <w:rPr>
+                <w:sz w:val="10"/>
+              </w:rPr>
+              <w:t>--------</w:t>
+            </w:r>
           </w:p>
         </w:tc>
         <w:tc>
@@ -2695,11 +3021,18 @@
           <w:p>
             <w:pPr>
               <w:pStyle w:val="TableParagraph"/>
-              <w:rPr>
-                <w:rFonts w:ascii="Times New Roman"/>
-                <w:sz w:val="6"/>
-              </w:rPr>
-            </w:pPr>
+              <w:spacing w:line="102" w:lineRule="exact"/>
+              <w:ind w:left="25"/>
+              <w:rPr>
+                <w:sz w:val="10"/>
+              </w:rPr>
+            </w:pPr>
+            <w:r>
+              <w:rPr>
+                <w:sz w:val="10"/>
+              </w:rPr>
+              <w:t>---</w:t>
+            </w:r>
           </w:p>
         </w:tc>
         <w:tc>
@@ -2710,10 +3043,1347 @@
             <w:pPr>
               <w:pStyle w:val="TableParagraph"/>
               <w:rPr>
-                <w:rFonts w:ascii="Times New Roman"/>
-                <w:sz w:val="6"/>
-              </w:rPr>
-            </w:pPr>
+                <w:sz w:val="10"/>
+              </w:rPr>
+            </w:pPr>
+          </w:p>
+        </w:tc>
+      </w:tr>
+      <w:tr>
+        <w:trPr>
+          <w:trHeight w:val="122"/>
+        </w:trPr>
+        <w:tc>
+          <w:tcPr>
+            <w:tcW w:w="307" w:type="dxa"/>
+          </w:tcPr>
+          <w:p>
+            <w:pPr>
+              <w:pStyle w:val="TableParagraph"/>
+              <w:spacing w:line="102" w:lineRule="exact"/>
+              <w:ind w:left="87"/>
+              <w:rPr>
+                <w:sz w:val="10"/>
+              </w:rPr>
+            </w:pPr>
+            <w:r>
+              <w:rPr>
+                <w:w w:val="105"/>
+                <w:sz w:val="10"/>
+              </w:rPr>
+              <w:t>2.6</w:t>
+            </w:r>
+          </w:p>
+        </w:tc>
+        <w:tc>
+          <w:tcPr>
+            <w:tcW w:w="7091" w:type="dxa"/>
+          </w:tcPr>
+          <w:p>
+            <w:pPr>
+              <w:pStyle w:val="TableParagraph"/>
+              <w:spacing w:line="102" w:lineRule="exact"/>
+              <w:ind w:left="24"/>
+              <w:rPr>
+                <w:sz w:val="10"/>
+              </w:rPr>
+            </w:pPr>
+            <w:r>
+              <w:rPr>
+                <w:sz w:val="10"/>
+              </w:rPr>
+              <w:t>The users are able to access group chats</w:t>
+            </w:r>
+            <w:r>
+              <w:rPr>
+                <w:sz w:val="10"/>
+              </w:rPr>
+              <w:t xml:space="preserve"> from servers</w:t>
+            </w:r>
+          </w:p>
+        </w:tc>
+        <w:tc>
+          <w:tcPr>
+            <w:tcW w:w="1314" w:type="dxa"/>
+          </w:tcPr>
+          <w:p>
+            <w:pPr>
+              <w:pStyle w:val="TableParagraph"/>
+              <w:spacing w:line="102" w:lineRule="exact"/>
+              <w:ind w:left="25"/>
+              <w:rPr>
+                <w:sz w:val="10"/>
+              </w:rPr>
+            </w:pPr>
+            <w:r>
+              <w:rPr>
+                <w:sz w:val="10"/>
+              </w:rPr>
+              <w:t>US</w:t>
+            </w:r>
+          </w:p>
+        </w:tc>
+        <w:tc>
+          <w:tcPr>
+            <w:tcW w:w="667" w:type="dxa"/>
+          </w:tcPr>
+          <w:p>
+            <w:pPr>
+              <w:pStyle w:val="TableParagraph"/>
+              <w:spacing w:line="102" w:lineRule="exact"/>
+              <w:ind w:left="25"/>
+              <w:rPr>
+                <w:sz w:val="10"/>
+              </w:rPr>
+            </w:pPr>
+            <w:r>
+              <w:rPr>
+                <w:sz w:val="10"/>
+              </w:rPr>
+              <w:t>P</w:t>
+            </w:r>
+          </w:p>
+        </w:tc>
+        <w:tc>
+          <w:tcPr>
+            <w:tcW w:w="773" w:type="dxa"/>
+          </w:tcPr>
+          <w:p>
+            <w:pPr>
+              <w:pStyle w:val="TableParagraph"/>
+              <w:rPr>
+                <w:sz w:val="10"/>
+              </w:rPr>
+            </w:pPr>
+            <w:r>
+              <w:rPr>
+                <w:sz w:val="10"/>
+              </w:rPr>
+              <w:t>SS, GE</w:t>
+            </w:r>
+          </w:p>
+        </w:tc>
+      </w:tr>
+      <w:tr>
+        <w:trPr>
+          <w:trHeight w:val="122"/>
+        </w:trPr>
+        <w:tc>
+          <w:tcPr>
+            <w:tcW w:w="307" w:type="dxa"/>
+          </w:tcPr>
+          <w:p>
+            <w:pPr>
+              <w:pStyle w:val="TableParagraph"/>
+              <w:spacing w:line="102" w:lineRule="exact"/>
+              <w:ind w:left="87"/>
+              <w:rPr>
+                <w:w w:val="105"/>
+                <w:sz w:val="10"/>
+              </w:rPr>
+            </w:pPr>
+            <w:r>
+              <w:rPr>
+                <w:w w:val="105"/>
+                <w:sz w:val="10"/>
+              </w:rPr>
+              <w:t>2.7</w:t>
+            </w:r>
+          </w:p>
+        </w:tc>
+        <w:tc>
+          <w:tcPr>
+            <w:tcW w:w="7091" w:type="dxa"/>
+          </w:tcPr>
+          <w:p>
+            <w:pPr>
+              <w:pStyle w:val="TableParagraph"/>
+              <w:spacing w:line="102" w:lineRule="exact"/>
+              <w:ind w:left="24"/>
+              <w:rPr>
+                <w:sz w:val="10"/>
+              </w:rPr>
+            </w:pPr>
+            <w:r>
+              <w:rPr>
+                <w:sz w:val="10"/>
+              </w:rPr>
+              <w:t>The user will receive notifications</w:t>
+            </w:r>
+          </w:p>
+        </w:tc>
+        <w:tc>
+          <w:tcPr>
+            <w:tcW w:w="1314" w:type="dxa"/>
+          </w:tcPr>
+          <w:p>
+            <w:pPr>
+              <w:pStyle w:val="TableParagraph"/>
+              <w:spacing w:line="102" w:lineRule="exact"/>
+              <w:ind w:left="25"/>
+              <w:rPr>
+                <w:sz w:val="10"/>
+              </w:rPr>
+            </w:pPr>
+            <w:r>
+              <w:rPr>
+                <w:sz w:val="10"/>
+              </w:rPr>
+              <w:t>-------</w:t>
+            </w:r>
+          </w:p>
+        </w:tc>
+        <w:tc>
+          <w:tcPr>
+            <w:tcW w:w="667" w:type="dxa"/>
+          </w:tcPr>
+          <w:p>
+            <w:pPr>
+              <w:pStyle w:val="TableParagraph"/>
+              <w:spacing w:line="102" w:lineRule="exact"/>
+              <w:ind w:left="25"/>
+              <w:rPr>
+                <w:sz w:val="10"/>
+              </w:rPr>
+            </w:pPr>
+            <w:r>
+              <w:rPr>
+                <w:sz w:val="10"/>
+              </w:rPr>
+              <w:t>---</w:t>
+            </w:r>
+          </w:p>
+        </w:tc>
+        <w:tc>
+          <w:tcPr>
+            <w:tcW w:w="773" w:type="dxa"/>
+          </w:tcPr>
+          <w:p>
+            <w:pPr>
+              <w:pStyle w:val="TableParagraph"/>
+              <w:rPr>
+                <w:sz w:val="10"/>
+              </w:rPr>
+            </w:pPr>
+          </w:p>
+        </w:tc>
+      </w:tr>
+      <w:tr>
+        <w:trPr>
+          <w:trHeight w:val="122"/>
+        </w:trPr>
+        <w:tc>
+          <w:tcPr>
+            <w:tcW w:w="307" w:type="dxa"/>
+          </w:tcPr>
+          <w:p>
+            <w:pPr>
+              <w:pStyle w:val="TableParagraph"/>
+              <w:spacing w:line="102" w:lineRule="exact"/>
+              <w:ind w:left="87"/>
+              <w:rPr>
+                <w:w w:val="105"/>
+                <w:sz w:val="10"/>
+              </w:rPr>
+            </w:pPr>
+            <w:r>
+              <w:rPr>
+                <w:w w:val="105"/>
+                <w:sz w:val="10"/>
+              </w:rPr>
+              <w:t>2.8</w:t>
+            </w:r>
+          </w:p>
+        </w:tc>
+        <w:tc>
+          <w:tcPr>
+            <w:tcW w:w="7091" w:type="dxa"/>
+          </w:tcPr>
+          <w:p>
+            <w:pPr>
+              <w:pStyle w:val="TableParagraph"/>
+              <w:spacing w:line="102" w:lineRule="exact"/>
+              <w:ind w:left="24"/>
+              <w:rPr>
+                <w:sz w:val="10"/>
+              </w:rPr>
+            </w:pPr>
+            <w:r>
+              <w:rPr>
+                <w:sz w:val="10"/>
+              </w:rPr>
+              <w:t>Server admins can remove people from the server</w:t>
+            </w:r>
+          </w:p>
+        </w:tc>
+        <w:tc>
+          <w:tcPr>
+            <w:tcW w:w="1314" w:type="dxa"/>
+          </w:tcPr>
+          <w:p>
+            <w:pPr>
+              <w:pStyle w:val="TableParagraph"/>
+              <w:spacing w:line="102" w:lineRule="exact"/>
+              <w:ind w:left="25"/>
+              <w:rPr>
+                <w:sz w:val="10"/>
+              </w:rPr>
+            </w:pPr>
+            <w:r>
+              <w:rPr>
+                <w:sz w:val="10"/>
+              </w:rPr>
+              <w:t>---------</w:t>
+            </w:r>
+          </w:p>
+        </w:tc>
+        <w:tc>
+          <w:tcPr>
+            <w:tcW w:w="667" w:type="dxa"/>
+          </w:tcPr>
+          <w:p>
+            <w:pPr>
+              <w:pStyle w:val="TableParagraph"/>
+              <w:spacing w:line="102" w:lineRule="exact"/>
+              <w:ind w:left="25"/>
+              <w:rPr>
+                <w:sz w:val="10"/>
+              </w:rPr>
+            </w:pPr>
+            <w:r>
+              <w:rPr>
+                <w:sz w:val="10"/>
+              </w:rPr>
+              <w:t>---</w:t>
+            </w:r>
+          </w:p>
+        </w:tc>
+        <w:tc>
+          <w:tcPr>
+            <w:tcW w:w="773" w:type="dxa"/>
+          </w:tcPr>
+          <w:p>
+            <w:pPr>
+              <w:pStyle w:val="TableParagraph"/>
+              <w:rPr>
+                <w:sz w:val="10"/>
+              </w:rPr>
+            </w:pPr>
+          </w:p>
+        </w:tc>
+      </w:tr>
+      <w:tr>
+        <w:trPr>
+          <w:trHeight w:val="122"/>
+        </w:trPr>
+        <w:tc>
+          <w:tcPr>
+            <w:tcW w:w="307" w:type="dxa"/>
+          </w:tcPr>
+          <w:p>
+            <w:pPr>
+              <w:pStyle w:val="TableParagraph"/>
+              <w:spacing w:line="102" w:lineRule="exact"/>
+              <w:ind w:left="87"/>
+              <w:rPr>
+                <w:w w:val="105"/>
+                <w:sz w:val="10"/>
+              </w:rPr>
+            </w:pPr>
+            <w:r>
+              <w:rPr>
+                <w:w w:val="105"/>
+                <w:sz w:val="10"/>
+              </w:rPr>
+              <w:t>2.9</w:t>
+            </w:r>
+          </w:p>
+        </w:tc>
+        <w:tc>
+          <w:tcPr>
+            <w:tcW w:w="7091" w:type="dxa"/>
+          </w:tcPr>
+          <w:p>
+            <w:pPr>
+              <w:pStyle w:val="TableParagraph"/>
+              <w:spacing w:line="102" w:lineRule="exact"/>
+              <w:ind w:left="24"/>
+              <w:rPr>
+                <w:sz w:val="10"/>
+              </w:rPr>
+            </w:pPr>
+            <w:r>
+              <w:rPr>
+                <w:sz w:val="10"/>
+              </w:rPr>
+              <w:t>Server admins can delete the entire server from the system</w:t>
+            </w:r>
+          </w:p>
+        </w:tc>
+        <w:tc>
+          <w:tcPr>
+            <w:tcW w:w="1314" w:type="dxa"/>
+          </w:tcPr>
+          <w:p>
+            <w:pPr>
+              <w:pStyle w:val="TableParagraph"/>
+              <w:spacing w:line="102" w:lineRule="exact"/>
+              <w:ind w:left="25"/>
+              <w:rPr>
+                <w:sz w:val="10"/>
+              </w:rPr>
+            </w:pPr>
+            <w:r>
+              <w:rPr>
+                <w:sz w:val="10"/>
+              </w:rPr>
+              <w:t>US, UN</w:t>
+            </w:r>
+          </w:p>
+        </w:tc>
+        <w:tc>
+          <w:tcPr>
+            <w:tcW w:w="667" w:type="dxa"/>
+          </w:tcPr>
+          <w:p>
+            <w:pPr>
+              <w:pStyle w:val="TableParagraph"/>
+              <w:spacing w:line="102" w:lineRule="exact"/>
+              <w:ind w:left="25"/>
+              <w:rPr>
+                <w:sz w:val="10"/>
+              </w:rPr>
+            </w:pPr>
+            <w:r>
+              <w:rPr>
+                <w:sz w:val="10"/>
+              </w:rPr>
+              <w:t>P</w:t>
+            </w:r>
+          </w:p>
+        </w:tc>
+        <w:tc>
+          <w:tcPr>
+            <w:tcW w:w="773" w:type="dxa"/>
+          </w:tcPr>
+          <w:p>
+            <w:pPr>
+              <w:pStyle w:val="TableParagraph"/>
+              <w:rPr>
+                <w:sz w:val="10"/>
+              </w:rPr>
+            </w:pPr>
+            <w:r>
+              <w:rPr>
+                <w:sz w:val="10"/>
+              </w:rPr>
+              <w:t>GE</w:t>
+            </w:r>
+          </w:p>
+        </w:tc>
+      </w:tr>
+      <w:tr>
+        <w:trPr>
+          <w:trHeight w:val="122"/>
+        </w:trPr>
+        <w:tc>
+          <w:tcPr>
+            <w:tcW w:w="307" w:type="dxa"/>
+          </w:tcPr>
+          <w:p>
+            <w:pPr>
+              <w:pStyle w:val="TableParagraph"/>
+              <w:spacing w:line="102" w:lineRule="exact"/>
+              <w:ind w:left="87"/>
+              <w:rPr>
+                <w:sz w:val="10"/>
+              </w:rPr>
+            </w:pPr>
+            <w:r>
+              <w:rPr>
+                <w:w w:val="105"/>
+                <w:sz w:val="10"/>
+              </w:rPr>
+              <w:t>2.10</w:t>
+            </w:r>
+          </w:p>
+        </w:tc>
+        <w:tc>
+          <w:tcPr>
+            <w:tcW w:w="7091" w:type="dxa"/>
+          </w:tcPr>
+          <w:p>
+            <w:pPr>
+              <w:pStyle w:val="TableParagraph"/>
+              <w:spacing w:line="102" w:lineRule="exact"/>
+              <w:ind w:left="24"/>
+              <w:rPr>
+                <w:sz w:val="10"/>
+              </w:rPr>
+            </w:pPr>
+            <w:r>
+              <w:rPr>
+                <w:sz w:val="10"/>
+              </w:rPr>
+              <w:t>The user must be able to get the invite link for a server</w:t>
+            </w:r>
+          </w:p>
+        </w:tc>
+        <w:tc>
+          <w:tcPr>
+            <w:tcW w:w="1314" w:type="dxa"/>
+          </w:tcPr>
+          <w:p>
+            <w:pPr>
+              <w:pStyle w:val="TableParagraph"/>
+              <w:spacing w:line="102" w:lineRule="exact"/>
+              <w:ind w:left="25"/>
+              <w:rPr>
+                <w:sz w:val="10"/>
+              </w:rPr>
+            </w:pPr>
+            <w:r>
+              <w:rPr>
+                <w:sz w:val="10"/>
+              </w:rPr>
+              <w:t>US</w:t>
+            </w:r>
+          </w:p>
+        </w:tc>
+        <w:tc>
+          <w:tcPr>
+            <w:tcW w:w="667" w:type="dxa"/>
+          </w:tcPr>
+          <w:p>
+            <w:pPr>
+              <w:pStyle w:val="TableParagraph"/>
+              <w:rPr>
+                <w:sz w:val="10"/>
+              </w:rPr>
+            </w:pPr>
+            <w:r>
+              <w:rPr>
+                <w:sz w:val="10"/>
+              </w:rPr>
+              <w:t xml:space="preserve"> </w:t>
+            </w:r>
+            <w:r>
+              <w:rPr>
+                <w:sz w:val="10"/>
+              </w:rPr>
+              <w:t>P</w:t>
+            </w:r>
+          </w:p>
+        </w:tc>
+        <w:tc>
+          <w:tcPr>
+            <w:tcW w:w="773" w:type="dxa"/>
+          </w:tcPr>
+          <w:p>
+            <w:pPr>
+              <w:pStyle w:val="TableParagraph"/>
+              <w:rPr>
+                <w:sz w:val="10"/>
+              </w:rPr>
+            </w:pPr>
+            <w:r>
+              <w:rPr>
+                <w:sz w:val="10"/>
+              </w:rPr>
+              <w:t>SS</w:t>
+            </w:r>
+          </w:p>
+        </w:tc>
+      </w:tr>
+      <w:tr>
+        <w:trPr>
+          <w:trHeight w:val="122"/>
+        </w:trPr>
+        <w:tc>
+          <w:tcPr>
+            <w:tcW w:w="307" w:type="dxa"/>
+          </w:tcPr>
+          <w:p>
+            <w:pPr>
+              <w:pStyle w:val="TableParagraph"/>
+              <w:spacing w:line="102" w:lineRule="exact"/>
+              <w:ind w:left="87"/>
+              <w:rPr>
+                <w:w w:val="105"/>
+                <w:sz w:val="10"/>
+              </w:rPr>
+            </w:pPr>
+            <w:r>
+              <w:rPr>
+                <w:w w:val="105"/>
+                <w:sz w:val="10"/>
+              </w:rPr>
+              <w:t>2.11</w:t>
+            </w:r>
+          </w:p>
+        </w:tc>
+        <w:tc>
+          <w:tcPr>
+            <w:tcW w:w="7091" w:type="dxa"/>
+          </w:tcPr>
+          <w:p>
+            <w:pPr>
+              <w:pStyle w:val="TableParagraph"/>
+              <w:spacing w:line="102" w:lineRule="exact"/>
+              <w:ind w:left="24"/>
+              <w:rPr>
+                <w:sz w:val="10"/>
+              </w:rPr>
+            </w:pPr>
+            <w:r>
+              <w:rPr>
+                <w:sz w:val="10"/>
+              </w:rPr>
+              <w:t>The user must be able to leave a server</w:t>
+            </w:r>
+          </w:p>
+        </w:tc>
+        <w:tc>
+          <w:tcPr>
+            <w:tcW w:w="1314" w:type="dxa"/>
+          </w:tcPr>
+          <w:p>
+            <w:pPr>
+              <w:pStyle w:val="TableParagraph"/>
+              <w:spacing w:line="102" w:lineRule="exact"/>
+              <w:ind w:left="25"/>
+              <w:rPr>
+                <w:sz w:val="10"/>
+              </w:rPr>
+            </w:pPr>
+            <w:r>
+              <w:rPr>
+                <w:sz w:val="10"/>
+              </w:rPr>
+              <w:t>US, UN</w:t>
+            </w:r>
+          </w:p>
+        </w:tc>
+        <w:tc>
+          <w:tcPr>
+            <w:tcW w:w="667" w:type="dxa"/>
+          </w:tcPr>
+          <w:p>
+            <w:pPr>
+              <w:pStyle w:val="TableParagraph"/>
+              <w:rPr>
+                <w:sz w:val="10"/>
+              </w:rPr>
+            </w:pPr>
+            <w:r>
+              <w:rPr>
+                <w:sz w:val="10"/>
+              </w:rPr>
+              <w:t xml:space="preserve"> </w:t>
+            </w:r>
+            <w:r>
+              <w:rPr>
+                <w:sz w:val="10"/>
+              </w:rPr>
+              <w:t>P</w:t>
+            </w:r>
+          </w:p>
+        </w:tc>
+        <w:tc>
+          <w:tcPr>
+            <w:tcW w:w="773" w:type="dxa"/>
+          </w:tcPr>
+          <w:p>
+            <w:pPr>
+              <w:pStyle w:val="TableParagraph"/>
+              <w:rPr>
+                <w:sz w:val="10"/>
+              </w:rPr>
+            </w:pPr>
+            <w:r>
+              <w:rPr>
+                <w:sz w:val="10"/>
+              </w:rPr>
+              <w:t>SS</w:t>
+            </w:r>
+          </w:p>
+        </w:tc>
+      </w:tr>
+      <w:tr>
+        <w:trPr>
+          <w:trHeight w:val="122"/>
+        </w:trPr>
+        <w:tc>
+          <w:tcPr>
+            <w:tcW w:w="307" w:type="dxa"/>
+          </w:tcPr>
+          <w:p>
+            <w:pPr>
+              <w:pStyle w:val="TableParagraph"/>
+              <w:spacing w:line="102" w:lineRule="exact"/>
+              <w:ind w:left="87"/>
+              <w:rPr>
+                <w:w w:val="105"/>
+                <w:sz w:val="10"/>
+              </w:rPr>
+            </w:pPr>
+            <w:r>
+              <w:rPr>
+                <w:w w:val="105"/>
+                <w:sz w:val="10"/>
+              </w:rPr>
+              <w:t>2.12</w:t>
+            </w:r>
+          </w:p>
+        </w:tc>
+        <w:tc>
+          <w:tcPr>
+            <w:tcW w:w="7091" w:type="dxa"/>
+          </w:tcPr>
+          <w:p>
+            <w:pPr>
+              <w:pStyle w:val="TableParagraph"/>
+              <w:spacing w:line="102" w:lineRule="exact"/>
+              <w:ind w:left="24"/>
+              <w:rPr>
+                <w:sz w:val="10"/>
+              </w:rPr>
+            </w:pPr>
+            <w:r>
+              <w:rPr>
+                <w:sz w:val="10"/>
+              </w:rPr>
+              <w:t>Only the admin of a server can delete the server</w:t>
+            </w:r>
+          </w:p>
+        </w:tc>
+        <w:tc>
+          <w:tcPr>
+            <w:tcW w:w="1314" w:type="dxa"/>
+          </w:tcPr>
+          <w:p>
+            <w:pPr>
+              <w:pStyle w:val="TableParagraph"/>
+              <w:spacing w:line="102" w:lineRule="exact"/>
+              <w:ind w:left="25"/>
+              <w:rPr>
+                <w:sz w:val="10"/>
+              </w:rPr>
+            </w:pPr>
+            <w:r>
+              <w:rPr>
+                <w:sz w:val="10"/>
+              </w:rPr>
+              <w:t>US</w:t>
+            </w:r>
+          </w:p>
+        </w:tc>
+        <w:tc>
+          <w:tcPr>
+            <w:tcW w:w="667" w:type="dxa"/>
+          </w:tcPr>
+          <w:p>
+            <w:pPr>
+              <w:pStyle w:val="TableParagraph"/>
+              <w:rPr>
+                <w:sz w:val="10"/>
+              </w:rPr>
+            </w:pPr>
+            <w:r>
+              <w:rPr>
+                <w:sz w:val="10"/>
+              </w:rPr>
+              <w:t xml:space="preserve"> </w:t>
+            </w:r>
+            <w:r>
+              <w:rPr>
+                <w:sz w:val="10"/>
+              </w:rPr>
+              <w:t>P</w:t>
+            </w:r>
+          </w:p>
+        </w:tc>
+        <w:tc>
+          <w:tcPr>
+            <w:tcW w:w="773" w:type="dxa"/>
+          </w:tcPr>
+          <w:p>
+            <w:pPr>
+              <w:pStyle w:val="TableParagraph"/>
+              <w:rPr>
+                <w:sz w:val="10"/>
+              </w:rPr>
+            </w:pPr>
+            <w:r>
+              <w:rPr>
+                <w:sz w:val="10"/>
+              </w:rPr>
+              <w:t>GE</w:t>
+            </w:r>
+          </w:p>
+        </w:tc>
+      </w:tr>
+      <w:tr>
+        <w:trPr>
+          <w:trHeight w:val="122"/>
+        </w:trPr>
+        <w:tc>
+          <w:tcPr>
+            <w:tcW w:w="307" w:type="dxa"/>
+          </w:tcPr>
+          <w:p>
+            <w:pPr>
+              <w:pStyle w:val="TableParagraph"/>
+              <w:spacing w:line="102" w:lineRule="exact"/>
+              <w:ind w:left="87"/>
+              <w:rPr>
+                <w:w w:val="105"/>
+                <w:sz w:val="10"/>
+              </w:rPr>
+            </w:pPr>
+            <w:r>
+              <w:rPr>
+                <w:w w:val="105"/>
+                <w:sz w:val="10"/>
+              </w:rPr>
+              <w:t>2.13</w:t>
+            </w:r>
+          </w:p>
+        </w:tc>
+        <w:tc>
+          <w:tcPr>
+            <w:tcW w:w="7091" w:type="dxa"/>
+          </w:tcPr>
+          <w:p>
+            <w:pPr>
+              <w:pStyle w:val="TableParagraph"/>
+              <w:spacing w:line="102" w:lineRule="exact"/>
+              <w:ind w:left="24"/>
+              <w:rPr>
+                <w:sz w:val="10"/>
+              </w:rPr>
+            </w:pPr>
+            <w:r>
+              <w:rPr>
+                <w:sz w:val="10"/>
+              </w:rPr>
+              <w:t>The user is able to check their active friend requests</w:t>
+            </w:r>
+          </w:p>
+        </w:tc>
+        <w:tc>
+          <w:tcPr>
+            <w:tcW w:w="1314" w:type="dxa"/>
+          </w:tcPr>
+          <w:p>
+            <w:pPr>
+              <w:pStyle w:val="TableParagraph"/>
+              <w:spacing w:line="102" w:lineRule="exact"/>
+              <w:ind w:left="25"/>
+              <w:rPr>
+                <w:sz w:val="10"/>
+              </w:rPr>
+            </w:pPr>
+            <w:r>
+              <w:rPr>
+                <w:sz w:val="10"/>
+              </w:rPr>
+              <w:t>US, UN</w:t>
+            </w:r>
+          </w:p>
+        </w:tc>
+        <w:tc>
+          <w:tcPr>
+            <w:tcW w:w="667" w:type="dxa"/>
+          </w:tcPr>
+          <w:p>
+            <w:pPr>
+              <w:pStyle w:val="TableParagraph"/>
+              <w:rPr>
+                <w:sz w:val="10"/>
+              </w:rPr>
+            </w:pPr>
+            <w:r>
+              <w:rPr>
+                <w:sz w:val="10"/>
+              </w:rPr>
+              <w:t xml:space="preserve"> </w:t>
+            </w:r>
+            <w:r>
+              <w:rPr>
+                <w:sz w:val="10"/>
+              </w:rPr>
+              <w:t>P</w:t>
+            </w:r>
+          </w:p>
+        </w:tc>
+        <w:tc>
+          <w:tcPr>
+            <w:tcW w:w="773" w:type="dxa"/>
+          </w:tcPr>
+          <w:p>
+            <w:pPr>
+              <w:pStyle w:val="TableParagraph"/>
+              <w:rPr>
+                <w:sz w:val="10"/>
+              </w:rPr>
+            </w:pPr>
+            <w:r>
+              <w:rPr>
+                <w:sz w:val="10"/>
+              </w:rPr>
+              <w:t>SS</w:t>
+            </w:r>
+          </w:p>
+        </w:tc>
+      </w:tr>
+      <w:tr>
+        <w:trPr>
+          <w:trHeight w:val="122"/>
+        </w:trPr>
+        <w:tc>
+          <w:tcPr>
+            <w:tcW w:w="307" w:type="dxa"/>
+          </w:tcPr>
+          <w:p>
+            <w:pPr>
+              <w:pStyle w:val="TableParagraph"/>
+              <w:spacing w:line="102" w:lineRule="exact"/>
+              <w:ind w:left="87"/>
+              <w:rPr>
+                <w:w w:val="105"/>
+                <w:sz w:val="10"/>
+              </w:rPr>
+            </w:pPr>
+            <w:r>
+              <w:rPr>
+                <w:w w:val="105"/>
+                <w:sz w:val="10"/>
+              </w:rPr>
+              <w:t>2.14</w:t>
+            </w:r>
+          </w:p>
+        </w:tc>
+        <w:tc>
+          <w:tcPr>
+            <w:tcW w:w="7091" w:type="dxa"/>
+          </w:tcPr>
+          <w:p>
+            <w:pPr>
+              <w:pStyle w:val="TableParagraph"/>
+              <w:spacing w:line="102" w:lineRule="exact"/>
+              <w:ind w:left="24"/>
+              <w:rPr>
+                <w:sz w:val="10"/>
+              </w:rPr>
+            </w:pPr>
+            <w:r>
+              <w:rPr>
+                <w:sz w:val="10"/>
+              </w:rPr>
+              <w:t xml:space="preserve">The user can send friend requests </w:t>
+            </w:r>
+          </w:p>
+        </w:tc>
+        <w:tc>
+          <w:tcPr>
+            <w:tcW w:w="1314" w:type="dxa"/>
+          </w:tcPr>
+          <w:p>
+            <w:pPr>
+              <w:pStyle w:val="TableParagraph"/>
+              <w:spacing w:line="102" w:lineRule="exact"/>
+              <w:ind w:left="25"/>
+              <w:rPr>
+                <w:sz w:val="10"/>
+              </w:rPr>
+            </w:pPr>
+            <w:r>
+              <w:rPr>
+                <w:sz w:val="10"/>
+              </w:rPr>
+              <w:t>US, UN</w:t>
+            </w:r>
+          </w:p>
+        </w:tc>
+        <w:tc>
+          <w:tcPr>
+            <w:tcW w:w="667" w:type="dxa"/>
+          </w:tcPr>
+          <w:p>
+            <w:pPr>
+              <w:pStyle w:val="TableParagraph"/>
+              <w:rPr>
+                <w:sz w:val="10"/>
+              </w:rPr>
+            </w:pPr>
+            <w:r>
+              <w:rPr>
+                <w:sz w:val="10"/>
+              </w:rPr>
+              <w:t xml:space="preserve"> </w:t>
+            </w:r>
+            <w:r>
+              <w:rPr>
+                <w:sz w:val="10"/>
+              </w:rPr>
+              <w:t>P</w:t>
+            </w:r>
+          </w:p>
+        </w:tc>
+        <w:tc>
+          <w:tcPr>
+            <w:tcW w:w="773" w:type="dxa"/>
+          </w:tcPr>
+          <w:p>
+            <w:pPr>
+              <w:pStyle w:val="TableParagraph"/>
+              <w:rPr>
+                <w:sz w:val="10"/>
+              </w:rPr>
+            </w:pPr>
+            <w:r>
+              <w:rPr>
+                <w:sz w:val="10"/>
+              </w:rPr>
+              <w:t>SS</w:t>
+            </w:r>
+          </w:p>
+        </w:tc>
+      </w:tr>
+      <w:tr>
+        <w:trPr>
+          <w:trHeight w:val="122"/>
+        </w:trPr>
+        <w:tc>
+          <w:tcPr>
+            <w:tcW w:w="307" w:type="dxa"/>
+          </w:tcPr>
+          <w:p>
+            <w:pPr>
+              <w:pStyle w:val="TableParagraph"/>
+              <w:spacing w:line="102" w:lineRule="exact"/>
+              <w:ind w:left="87"/>
+              <w:rPr>
+                <w:w w:val="105"/>
+                <w:sz w:val="10"/>
+              </w:rPr>
+            </w:pPr>
+            <w:r>
+              <w:rPr>
+                <w:w w:val="105"/>
+                <w:sz w:val="10"/>
+              </w:rPr>
+              <w:t>2.15</w:t>
+            </w:r>
+          </w:p>
+        </w:tc>
+        <w:tc>
+          <w:tcPr>
+            <w:tcW w:w="7091" w:type="dxa"/>
+          </w:tcPr>
+          <w:p>
+            <w:pPr>
+              <w:pStyle w:val="TableParagraph"/>
+              <w:spacing w:line="102" w:lineRule="exact"/>
+              <w:ind w:left="24"/>
+              <w:rPr>
+                <w:sz w:val="10"/>
+              </w:rPr>
+            </w:pPr>
+            <w:r>
+              <w:rPr>
+                <w:sz w:val="10"/>
+              </w:rPr>
+              <w:t>The user can delete friend requests</w:t>
+            </w:r>
+          </w:p>
+        </w:tc>
+        <w:tc>
+          <w:tcPr>
+            <w:tcW w:w="1314" w:type="dxa"/>
+          </w:tcPr>
+          <w:p>
+            <w:pPr>
+              <w:pStyle w:val="TableParagraph"/>
+              <w:rPr>
+                <w:sz w:val="10"/>
+              </w:rPr>
+            </w:pPr>
+            <w:r>
+              <w:rPr>
+                <w:sz w:val="10"/>
+              </w:rPr>
+              <w:t xml:space="preserve"> </w:t>
+            </w:r>
+            <w:r>
+              <w:rPr>
+                <w:sz w:val="10"/>
+              </w:rPr>
+              <w:t>US</w:t>
+            </w:r>
+            <w:r>
+              <w:rPr>
+                <w:sz w:val="10"/>
+              </w:rPr>
+              <w:t>, UN</w:t>
+            </w:r>
+          </w:p>
+        </w:tc>
+        <w:tc>
+          <w:tcPr>
+            <w:tcW w:w="667" w:type="dxa"/>
+          </w:tcPr>
+          <w:p>
+            <w:pPr>
+              <w:pStyle w:val="TableParagraph"/>
+              <w:rPr>
+                <w:sz w:val="10"/>
+              </w:rPr>
+            </w:pPr>
+            <w:r>
+              <w:rPr>
+                <w:sz w:val="10"/>
+              </w:rPr>
+              <w:t xml:space="preserve"> </w:t>
+            </w:r>
+            <w:r>
+              <w:rPr>
+                <w:sz w:val="10"/>
+              </w:rPr>
+              <w:t>P</w:t>
+            </w:r>
+          </w:p>
+        </w:tc>
+        <w:tc>
+          <w:tcPr>
+            <w:tcW w:w="773" w:type="dxa"/>
+          </w:tcPr>
+          <w:p>
+            <w:pPr>
+              <w:pStyle w:val="TableParagraph"/>
+              <w:rPr>
+                <w:sz w:val="10"/>
+              </w:rPr>
+            </w:pPr>
+            <w:r>
+              <w:rPr>
+                <w:sz w:val="10"/>
+              </w:rPr>
+              <w:t>SS</w:t>
+            </w:r>
+          </w:p>
+        </w:tc>
+      </w:tr>
+      <w:tr>
+        <w:trPr>
+          <w:trHeight w:val="122"/>
+        </w:trPr>
+        <w:tc>
+          <w:tcPr>
+            <w:tcW w:w="307" w:type="dxa"/>
+          </w:tcPr>
+          <w:p>
+            <w:pPr>
+              <w:pStyle w:val="TableParagraph"/>
+              <w:spacing w:line="102" w:lineRule="exact"/>
+              <w:ind w:left="87"/>
+              <w:rPr>
+                <w:w w:val="105"/>
+                <w:sz w:val="10"/>
+              </w:rPr>
+            </w:pPr>
+            <w:r>
+              <w:rPr>
+                <w:w w:val="105"/>
+                <w:sz w:val="10"/>
+              </w:rPr>
+              <w:t>2.16</w:t>
+            </w:r>
+          </w:p>
+        </w:tc>
+        <w:tc>
+          <w:tcPr>
+            <w:tcW w:w="7091" w:type="dxa"/>
+          </w:tcPr>
+          <w:p>
+            <w:pPr>
+              <w:pStyle w:val="TableParagraph"/>
+              <w:spacing w:line="102" w:lineRule="exact"/>
+              <w:ind w:left="24"/>
+              <w:rPr>
+                <w:sz w:val="10"/>
+              </w:rPr>
+            </w:pPr>
+            <w:r>
+              <w:rPr>
+                <w:sz w:val="10"/>
+              </w:rPr>
+              <w:t>The user can delete their account</w:t>
+            </w:r>
+          </w:p>
+        </w:tc>
+        <w:tc>
+          <w:tcPr>
+            <w:tcW w:w="1314" w:type="dxa"/>
+          </w:tcPr>
+          <w:p>
+            <w:pPr>
+              <w:pStyle w:val="TableParagraph"/>
+              <w:rPr>
+                <w:sz w:val="10"/>
+              </w:rPr>
+            </w:pPr>
+            <w:r>
+              <w:rPr>
+                <w:sz w:val="10"/>
+              </w:rPr>
+              <w:t xml:space="preserve"> US, UN</w:t>
+            </w:r>
+          </w:p>
+        </w:tc>
+        <w:tc>
+          <w:tcPr>
+            <w:tcW w:w="667" w:type="dxa"/>
+          </w:tcPr>
+          <w:p>
+            <w:pPr>
+              <w:pStyle w:val="TableParagraph"/>
+              <w:rPr>
+                <w:sz w:val="10"/>
+              </w:rPr>
+            </w:pPr>
+            <w:r>
+              <w:rPr>
+                <w:sz w:val="10"/>
+              </w:rPr>
+              <w:t xml:space="preserve"> P</w:t>
+            </w:r>
+          </w:p>
+        </w:tc>
+        <w:tc>
+          <w:tcPr>
+            <w:tcW w:w="773" w:type="dxa"/>
+          </w:tcPr>
+          <w:p>
+            <w:pPr>
+              <w:pStyle w:val="TableParagraph"/>
+              <w:rPr>
+                <w:sz w:val="10"/>
+              </w:rPr>
+            </w:pPr>
+            <w:r>
+              <w:rPr>
+                <w:sz w:val="10"/>
+              </w:rPr>
+              <w:t>DA</w:t>
+            </w:r>
+          </w:p>
+        </w:tc>
+      </w:tr>
+      <w:tr>
+        <w:trPr>
+          <w:trHeight w:val="122"/>
+        </w:trPr>
+        <w:tc>
+          <w:tcPr>
+            <w:tcW w:w="307" w:type="dxa"/>
+          </w:tcPr>
+          <w:p>
+            <w:pPr>
+              <w:pStyle w:val="TableParagraph"/>
+              <w:spacing w:line="102" w:lineRule="exact"/>
+              <w:ind w:left="87"/>
+              <w:rPr>
+                <w:w w:val="105"/>
+                <w:sz w:val="10"/>
+              </w:rPr>
+            </w:pPr>
+            <w:r>
+              <w:rPr>
+                <w:w w:val="105"/>
+                <w:sz w:val="10"/>
+              </w:rPr>
+              <w:t>2.17</w:t>
+            </w:r>
+          </w:p>
+        </w:tc>
+        <w:tc>
+          <w:tcPr>
+            <w:tcW w:w="7091" w:type="dxa"/>
+          </w:tcPr>
+          <w:p>
+            <w:pPr>
+              <w:pStyle w:val="TableParagraph"/>
+              <w:spacing w:line="102" w:lineRule="exact"/>
+              <w:ind w:left="24"/>
+              <w:rPr>
+                <w:sz w:val="10"/>
+              </w:rPr>
+            </w:pPr>
+            <w:r>
+              <w:rPr>
+                <w:sz w:val="10"/>
+              </w:rPr>
+              <w:t>The user can move around via the navigation bar</w:t>
+            </w:r>
+          </w:p>
+        </w:tc>
+        <w:tc>
+          <w:tcPr>
+            <w:tcW w:w="1314" w:type="dxa"/>
+          </w:tcPr>
+          <w:p>
+            <w:pPr>
+              <w:pStyle w:val="TableParagraph"/>
+              <w:rPr>
+                <w:sz w:val="10"/>
+              </w:rPr>
+            </w:pPr>
+            <w:r>
+              <w:rPr>
+                <w:sz w:val="10"/>
+              </w:rPr>
+              <w:t xml:space="preserve"> US</w:t>
+            </w:r>
+          </w:p>
+        </w:tc>
+        <w:tc>
+          <w:tcPr>
+            <w:tcW w:w="667" w:type="dxa"/>
+          </w:tcPr>
+          <w:p>
+            <w:pPr>
+              <w:pStyle w:val="TableParagraph"/>
+              <w:rPr>
+                <w:sz w:val="10"/>
+              </w:rPr>
+            </w:pPr>
+            <w:r>
+              <w:rPr>
+                <w:sz w:val="10"/>
+              </w:rPr>
+              <w:t xml:space="preserve"> P</w:t>
+            </w:r>
+          </w:p>
+        </w:tc>
+        <w:tc>
+          <w:tcPr>
+            <w:tcW w:w="773" w:type="dxa"/>
+          </w:tcPr>
+          <w:p>
+            <w:pPr>
+              <w:pStyle w:val="TableParagraph"/>
+              <w:rPr>
+                <w:sz w:val="10"/>
+              </w:rPr>
+            </w:pPr>
+            <w:r>
+              <w:rPr>
+                <w:sz w:val="10"/>
+              </w:rPr>
+              <w:t>CR</w:t>
+            </w:r>
           </w:p>
         </w:tc>
       </w:tr>
@@ -3988,13 +5658,13 @@
       <w:rFonts w:ascii="Arial MT" w:eastAsia="Arial MT" w:hAnsi="Arial MT" w:cs="Arial MT"/>
     </w:rPr>
   </w:style>
-  <w:style w:type="character" w:default="1" w:styleId="Fuentedeprrafopredeter">
+  <w:style w:type="character" w:default="1" w:styleId="DefaultParagraphFont">
     <w:name w:val="Default Paragraph Font"/>
     <w:uiPriority w:val="1"/>
     <w:semiHidden/>
     <w:unhideWhenUsed/>
   </w:style>
-  <w:style w:type="table" w:default="1" w:styleId="Tablanormal">
+  <w:style w:type="table" w:default="1" w:styleId="TableNormal">
     <w:name w:val="Normal Table"/>
     <w:uiPriority w:val="99"/>
     <w:semiHidden/>
@@ -4009,14 +5679,14 @@
       </w:tblCellMar>
     </w:tblPr>
   </w:style>
-  <w:style w:type="numbering" w:default="1" w:styleId="Sinlista">
+  <w:style w:type="numbering" w:default="1" w:styleId="NoList">
     <w:name w:val="No List"/>
     <w:uiPriority w:val="99"/>
     <w:semiHidden/>
     <w:unhideWhenUsed/>
   </w:style>
-  <w:style w:type="table" w:customStyle="1" w:styleId="TableNormal">
-    <w:name w:val="Table Normal"/>
+  <w:style w:type="table" w:customStyle="1" w:styleId="TableNormal1">
+    <w:name w:val="Table Normal1"/>
     <w:uiPriority w:val="2"/>
     <w:semiHidden/>
     <w:unhideWhenUsed/>
@@ -4031,7 +5701,7 @@
       </w:tblCellMar>
     </w:tblPr>
   </w:style>
-  <w:style w:type="paragraph" w:styleId="Prrafodelista">
+  <w:style w:type="paragraph" w:styleId="ListParagraph">
     <w:name w:val="List Paragraph"/>
     <w:basedOn w:val="Normal"/>
     <w:uiPriority w:val="1"/>

</xml_diff>